<commit_message>
qr code surat keluar
</commit_message>
<xml_diff>
--- a/public/surat/tmp/Surat Edaran Rektor 2021-08-03.docx
+++ b/public/surat/tmp/Surat Edaran Rektor 2021-08-03.docx
@@ -250,7 +250,7 @@
           <w:sz w:val="24"/>
           <w:szCs w:val="24"/>
         </w:rPr>
-        <w:t>456</w:t>
+        <w:t>100</w:t>
       </w:r>
       <w:r>
         <w:rPr>
@@ -282,7 +282,7 @@
           <w:sz w:val="24"/>
           <w:szCs w:val="24"/>
         </w:rPr>
-        <w:t>KR</w:t>
+        <w:t>WA</w:t>
       </w:r>
       <w:r>
         <w:rPr>
@@ -351,7 +351,7 @@
           <w:sz w:val="24"/>
           <w:szCs w:val="24"/>
         </w:rPr>
-        <w:t>dsfsdfsdf</w:t>
+        <w:t>Jadwal Wisuda</w:t>
       </w:r>
     </w:p>
     <w:p>
@@ -488,7 +488,7 @@
           <w:sz w:val="24"/>
           <w:szCs w:val="24"/>
         </w:rPr>
-        <w:t>sdfsdf</w:t>
+        <w:t>Mahasiswa Universitas Cahaya Bangsa</w:t>
       </w:r>
     </w:p>
     <w:p>
@@ -596,7 +596,7 @@
           <w:sz w:val="24"/>
           <w:szCs w:val="24"/>
         </w:rPr>
-        <w:t>sdfsdf</w:t>
+        <w:t>Mahasiswa Universitas Cahaya Bangsa</w:t>
       </w:r>
       <w:r>
         <w:rPr>
@@ -630,9 +630,7 @@
           <w:sz w:val="24"/>
           <w:szCs w:val="24"/>
         </w:rPr>
-        <w:t>
-          <p>dsfdsfdsfdsf</p>
-        </w:t>
+        <w:t>sdfdsfdsfdsfdsfdsf dsfsdf dsfdsfdfdsf sdffffffffffffffffffffffffffffffffffffffffffffffffffffffffffffffffffffff</w:t>
       </w:r>
     </w:p>
     <w:p>
@@ -1005,7 +1003,13 @@
           <w:szCs w:val="44"/>
           <w:lang w:val="en-US"/>
         </w:rPr>
-        <w:t>${QR}</w:t>
+        <w:t/>
+        <w:pict>
+          <v:shape type="#_x0000_t75" style="width:70px;height:70px" stroked="f">
+            <v:imagedata r:id="rId12" o:title=""/>
+          </v:shape>
+        </w:pict>
+        <w:t/>
       </w:r>
     </w:p>
     <w:p>

</xml_diff>